<commit_message>
Adição de informação ao relatório
</commit_message>
<xml_diff>
--- a/Relatório.docx
+++ b/Relatório.docx
@@ -1424,6 +1424,14 @@
         <w:t>Arquitetura</w:t>
       </w:r>
       <w:bookmarkEnd w:id="1"/>
+      <w:r>
+        <w:rPr>
+          <w:rFonts w:cs="Arial"/>
+          <w:color w:val="auto"/>
+          <w:szCs w:val="56"/>
+        </w:rPr>
+        <w:t xml:space="preserve"> e Estrutura do código</w:t>
+      </w:r>
     </w:p>
     <w:p>
       <w:pPr>
@@ -1484,20 +1492,13 @@
       </w:r>
       <w:proofErr w:type="gramEnd"/>
       <w:r>
-        <w:t xml:space="preserve"> ou controlo. Para qualquer um dos casos é sempre verificado na função </w:t>
-      </w:r>
-      <w:proofErr w:type="spellStart"/>
-      <w:proofErr w:type="gramStart"/>
-      <w:r>
-        <w:t>llread</w:t>
-      </w:r>
-      <w:proofErr w:type="spellEnd"/>
-      <w:r>
-        <w:t>(</w:t>
-      </w:r>
-      <w:proofErr w:type="gramEnd"/>
-      <w:r>
-        <w:t xml:space="preserve">), se a informação enviada contém erros, se é informação repetida ou se simplesmente falta informação. </w:t>
+        <w:t xml:space="preserve"> ou controlo. Para qualquer um dos casos é sempre verificado </w:t>
+      </w:r>
+      <w:r>
+        <w:t>a cada leitura</w:t>
+      </w:r>
+      <w:r>
+        <w:t xml:space="preserve"> se a informação enviada contém erros, se é informação repetida ou se simplesmente falta informação. </w:t>
       </w:r>
     </w:p>
     <w:p>
@@ -1565,14 +1566,27 @@
       <w:r>
         <w:t xml:space="preserve">Figura </w:t>
       </w:r>
-      <w:fldSimple w:instr=" SEQ Figura \* ARABIC ">
-        <w:r>
-          <w:rPr>
-            <w:noProof/>
-          </w:rPr>
-          <w:t>1</w:t>
-        </w:r>
-      </w:fldSimple>
+      <w:r>
+        <w:fldChar w:fldCharType="begin"/>
+      </w:r>
+      <w:r>
+        <w:instrText xml:space="preserve"> SEQ Figura \* ARABIC </w:instrText>
+      </w:r>
+      <w:r>
+        <w:fldChar w:fldCharType="separate"/>
+      </w:r>
+      <w:r>
+        <w:rPr>
+          <w:noProof/>
+        </w:rPr>
+        <w:t>1</w:t>
+      </w:r>
+      <w:r>
+        <w:rPr>
+          <w:noProof/>
+        </w:rPr>
+        <w:fldChar w:fldCharType="end"/>
+      </w:r>
       <w:r>
         <w:t>: Estrutura que representa a camada da aplicação</w:t>
       </w:r>
@@ -1582,37 +1596,150 @@
     </w:p>
     <w:p>
       <w:r>
-        <w:t>Para além desta estrutura foram guarda</w:t>
-      </w:r>
-      <w:r>
-        <w:t xml:space="preserve">das diversas constantes, desde </w:t>
-      </w:r>
-      <w:proofErr w:type="spellStart"/>
-      <w:r>
-        <w:rPr>
-          <w:i/>
-        </w:rPr>
-        <w:t>flags</w:t>
-      </w:r>
-      <w:proofErr w:type="spellEnd"/>
-      <w:r>
-        <w:t xml:space="preserve"> usadas a valores guardados por defeito no caso de o utilizador não os inserir.</w:t>
-      </w:r>
-    </w:p>
-    <w:p>
-      <w:pPr>
-        <w:keepNext/>
-      </w:pPr>
+        <w:rPr>
+          <w:noProof/>
+        </w:rPr>
+        <mc:AlternateContent>
+          <mc:Choice Requires="wps">
+            <w:drawing>
+              <wp:anchor distT="0" distB="0" distL="114300" distR="114300" simplePos="0" relativeHeight="251661312" behindDoc="1" locked="0" layoutInCell="1" allowOverlap="1" wp14:anchorId="201BBE97" wp14:editId="636B6D49">
+                <wp:simplePos x="0" y="0"/>
+                <wp:positionH relativeFrom="margin">
+                  <wp:align>left</wp:align>
+                </wp:positionH>
+                <wp:positionV relativeFrom="paragraph">
+                  <wp:posOffset>2279015</wp:posOffset>
+                </wp:positionV>
+                <wp:extent cx="2362200" cy="635"/>
+                <wp:effectExtent l="0" t="0" r="0" b="8255"/>
+                <wp:wrapTight wrapText="bothSides">
+                  <wp:wrapPolygon edited="0">
+                    <wp:start x="0" y="0"/>
+                    <wp:lineTo x="0" y="20698"/>
+                    <wp:lineTo x="21426" y="20698"/>
+                    <wp:lineTo x="21426" y="0"/>
+                    <wp:lineTo x="0" y="0"/>
+                  </wp:wrapPolygon>
+                </wp:wrapTight>
+                <wp:docPr id="6" name="Caixa de texto 6"/>
+                <wp:cNvGraphicFramePr/>
+                <a:graphic xmlns:a="http://schemas.openxmlformats.org/drawingml/2006/main">
+                  <a:graphicData uri="http://schemas.microsoft.com/office/word/2010/wordprocessingShape">
+                    <wps:wsp>
+                      <wps:cNvSpPr txBox="1"/>
+                      <wps:spPr>
+                        <a:xfrm>
+                          <a:off x="0" y="0"/>
+                          <a:ext cx="2362200" cy="635"/>
+                        </a:xfrm>
+                        <a:prstGeom prst="rect">
+                          <a:avLst/>
+                        </a:prstGeom>
+                        <a:solidFill>
+                          <a:prstClr val="white"/>
+                        </a:solidFill>
+                        <a:ln>
+                          <a:noFill/>
+                        </a:ln>
+                      </wps:spPr>
+                      <wps:txbx>
+                        <w:txbxContent>
+                          <w:p>
+                            <w:pPr>
+                              <w:pStyle w:val="Legenda"/>
+                              <w:rPr>
+                                <w:noProof/>
+                              </w:rPr>
+                            </w:pPr>
+                            <w:r>
+                              <w:t xml:space="preserve">Figura </w:t>
+                            </w:r>
+                            <w:fldSimple w:instr=" SEQ Figura \* ARABIC ">
+                              <w:r>
+                                <w:rPr>
+                                  <w:noProof/>
+                                </w:rPr>
+                                <w:t>2</w:t>
+                              </w:r>
+                            </w:fldSimple>
+                            <w:r>
+                              <w:t>: Ficheiro .h da camada de aplicação</w:t>
+                            </w:r>
+                          </w:p>
+                        </w:txbxContent>
+                      </wps:txbx>
+                      <wps:bodyPr rot="0" spcFirstLastPara="0" vertOverflow="overflow" horzOverflow="overflow" vert="horz" wrap="square" lIns="0" tIns="0" rIns="0" bIns="0" numCol="1" spcCol="0" rtlCol="0" fromWordArt="0" anchor="t" anchorCtr="0" forceAA="0" compatLnSpc="1">
+                        <a:prstTxWarp prst="textNoShape">
+                          <a:avLst/>
+                        </a:prstTxWarp>
+                        <a:spAutoFit/>
+                      </wps:bodyPr>
+                    </wps:wsp>
+                  </a:graphicData>
+                </a:graphic>
+                <wp14:sizeRelH relativeFrom="margin">
+                  <wp14:pctWidth>0</wp14:pctWidth>
+                </wp14:sizeRelH>
+              </wp:anchor>
+            </w:drawing>
+          </mc:Choice>
+          <mc:Fallback>
+            <w:pict>
+              <v:shapetype w14:anchorId="201BBE97" id="_x0000_t202" coordsize="21600,21600" o:spt="202" path="m,l,21600r21600,l21600,xe">
+                <v:stroke joinstyle="miter"/>
+                <v:path gradientshapeok="t" o:connecttype="rect"/>
+              </v:shapetype>
+              <v:shape id="Caixa de texto 6" o:spid="_x0000_s1026" type="#_x0000_t202" style="position:absolute;margin-left:0;margin-top:179.45pt;width:186pt;height:.05pt;z-index:-251655168;visibility:visible;mso-wrap-style:square;mso-width-percent:0;mso-wrap-distance-left:9pt;mso-wrap-distance-top:0;mso-wrap-distance-right:9pt;mso-wrap-distance-bottom:0;mso-position-horizontal:left;mso-position-horizontal-relative:margin;mso-position-vertical:absolute;mso-position-vertical-relative:text;mso-width-percent:0;mso-width-relative:margin;v-text-anchor:top" o:gfxdata="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" stroked="f">
+                <v:textbox style="mso-fit-shape-to-text:t" inset="0,0,0,0">
+                  <w:txbxContent>
+                    <w:p>
+                      <w:pPr>
+                        <w:pStyle w:val="Legenda"/>
+                        <w:rPr>
+                          <w:noProof/>
+                        </w:rPr>
+                      </w:pPr>
+                      <w:r>
+                        <w:t xml:space="preserve">Figura </w:t>
+                      </w:r>
+                      <w:fldSimple w:instr=" SEQ Figura \* ARABIC ">
+                        <w:r>
+                          <w:rPr>
+                            <w:noProof/>
+                          </w:rPr>
+                          <w:t>2</w:t>
+                        </w:r>
+                      </w:fldSimple>
+                      <w:r>
+                        <w:t>: Ficheiro .h da camada de aplicação</w:t>
+                      </w:r>
+                    </w:p>
+                  </w:txbxContent>
+                </v:textbox>
+                <w10:wrap type="tight" anchorx="margin"/>
+              </v:shape>
+            </w:pict>
+          </mc:Fallback>
+        </mc:AlternateContent>
+      </w:r>
       <w:r>
         <w:rPr>
           <w:noProof/>
           <w:lang w:eastAsia="pt-PT"/>
         </w:rPr>
         <w:drawing>
-          <wp:inline distT="0" distB="0" distL="0" distR="0" wp14:anchorId="778C2E4A" wp14:editId="57D8B362">
-            <wp:extent cx="2409825" cy="1512629"/>
-            <wp:effectExtent l="0" t="0" r="0" b="0"/>
-            <wp:docPr id="4" name="Imagem 4"/>
+          <wp:anchor distT="0" distB="0" distL="114300" distR="114300" simplePos="0" relativeHeight="251658240" behindDoc="0" locked="0" layoutInCell="1" allowOverlap="1" wp14:anchorId="108C4EBE" wp14:editId="71B5942E">
+            <wp:simplePos x="0" y="0"/>
+            <wp:positionH relativeFrom="margin">
+              <wp:posOffset>2552065</wp:posOffset>
+            </wp:positionH>
+            <wp:positionV relativeFrom="paragraph">
+              <wp:posOffset>902970</wp:posOffset>
+            </wp:positionV>
+            <wp:extent cx="2979420" cy="4181475"/>
+            <wp:effectExtent l="0" t="0" r="0" b="9525"/>
+            <wp:wrapSquare wrapText="bothSides"/>
+            <wp:docPr id="2" name="Imagem 2"/>
             <wp:cNvGraphicFramePr>
               <a:graphicFrameLocks xmlns:a="http://schemas.openxmlformats.org/drawingml/2006/main" noChangeAspect="1"/>
             </wp:cNvGraphicFramePr>
@@ -1624,7 +1751,13 @@
                     <pic:cNvPicPr/>
                   </pic:nvPicPr>
                   <pic:blipFill>
-                    <a:blip r:embed="rId11"/>
+                    <a:blip r:embed="rId11">
+                      <a:extLst>
+                        <a:ext uri="{28A0092B-C50C-407E-A947-70E740481C1C}">
+                          <a14:useLocalDpi xmlns:a14="http://schemas.microsoft.com/office/drawing/2010/main" val="0"/>
+                        </a:ext>
+                      </a:extLst>
+                    </a:blip>
                     <a:stretch>
                       <a:fillRect/>
                     </a:stretch>
@@ -1632,7 +1765,7 @@
                   <pic:spPr>
                     <a:xfrm>
                       <a:off x="0" y="0"/>
-                      <a:ext cx="2425704" cy="1522596"/>
+                      <a:ext cx="2979420" cy="4181475"/>
                     </a:xfrm>
                     <a:prstGeom prst="rect">
                       <a:avLst/>
@@ -1641,286 +1774,775 @@
                 </pic:pic>
               </a:graphicData>
             </a:graphic>
-          </wp:inline>
+            <wp14:sizeRelH relativeFrom="page">
+              <wp14:pctWidth>0</wp14:pctWidth>
+            </wp14:sizeRelH>
+            <wp14:sizeRelV relativeFrom="page">
+              <wp14:pctHeight>0</wp14:pctHeight>
+            </wp14:sizeRelV>
+          </wp:anchor>
         </w:drawing>
       </w:r>
-    </w:p>
-    <w:p>
-      <w:pPr>
-        <w:pStyle w:val="Legenda"/>
-      </w:pPr>
-      <w:r>
-        <w:t xml:space="preserve">Figura </w:t>
-      </w:r>
-      <w:fldSimple w:instr=" SEQ Figura \* ARABIC ">
-        <w:r>
-          <w:rPr>
-            <w:noProof/>
-          </w:rPr>
-          <w:t>2</w:t>
-        </w:r>
-      </w:fldSimple>
-      <w:r>
-        <w:t>: Constantes usadas na cama de aplicação.</w:t>
+      <w:r>
+        <w:rPr>
+          <w:noProof/>
+          <w:lang w:eastAsia="pt-PT"/>
+        </w:rPr>
+        <w:drawing>
+          <wp:anchor distT="0" distB="0" distL="114300" distR="114300" simplePos="0" relativeHeight="251659264" behindDoc="1" locked="0" layoutInCell="1" allowOverlap="1" wp14:anchorId="5E029BA6" wp14:editId="251A21B9">
+            <wp:simplePos x="0" y="0"/>
+            <wp:positionH relativeFrom="margin">
+              <wp:align>left</wp:align>
+            </wp:positionH>
+            <wp:positionV relativeFrom="paragraph">
+              <wp:posOffset>12700</wp:posOffset>
+            </wp:positionV>
+            <wp:extent cx="2362200" cy="2166620"/>
+            <wp:effectExtent l="0" t="0" r="0" b="5080"/>
+            <wp:wrapTight wrapText="bothSides">
+              <wp:wrapPolygon edited="0">
+                <wp:start x="0" y="0"/>
+                <wp:lineTo x="0" y="21461"/>
+                <wp:lineTo x="21426" y="21461"/>
+                <wp:lineTo x="21426" y="0"/>
+                <wp:lineTo x="0" y="0"/>
+              </wp:wrapPolygon>
+            </wp:wrapTight>
+            <wp:docPr id="5" name="Imagem 5"/>
+            <wp:cNvGraphicFramePr>
+              <a:graphicFrameLocks xmlns:a="http://schemas.openxmlformats.org/drawingml/2006/main" noChangeAspect="1"/>
+            </wp:cNvGraphicFramePr>
+            <a:graphic xmlns:a="http://schemas.openxmlformats.org/drawingml/2006/main">
+              <a:graphicData uri="http://schemas.openxmlformats.org/drawingml/2006/picture">
+                <pic:pic xmlns:pic="http://schemas.openxmlformats.org/drawingml/2006/picture">
+                  <pic:nvPicPr>
+                    <pic:cNvPr id="1" name=""/>
+                    <pic:cNvPicPr/>
+                  </pic:nvPicPr>
+                  <pic:blipFill>
+                    <a:blip r:embed="rId12">
+                      <a:extLst>
+                        <a:ext uri="{28A0092B-C50C-407E-A947-70E740481C1C}">
+                          <a14:useLocalDpi xmlns:a14="http://schemas.microsoft.com/office/drawing/2010/main" val="0"/>
+                        </a:ext>
+                      </a:extLst>
+                    </a:blip>
+                    <a:stretch>
+                      <a:fillRect/>
+                    </a:stretch>
+                  </pic:blipFill>
+                  <pic:spPr>
+                    <a:xfrm>
+                      <a:off x="0" y="0"/>
+                      <a:ext cx="2362200" cy="2166620"/>
+                    </a:xfrm>
+                    <a:prstGeom prst="rect">
+                      <a:avLst/>
+                    </a:prstGeom>
+                  </pic:spPr>
+                </pic:pic>
+              </a:graphicData>
+            </a:graphic>
+            <wp14:sizeRelH relativeFrom="page">
+              <wp14:pctWidth>0</wp14:pctWidth>
+            </wp14:sizeRelH>
+            <wp14:sizeRelV relativeFrom="page">
+              <wp14:pctHeight>0</wp14:pctHeight>
+            </wp14:sizeRelV>
+          </wp:anchor>
+        </w:drawing>
+      </w:r>
+      <w:r>
+        <w:t>Para além desta estrutura foram guarda</w:t>
+      </w:r>
+      <w:r>
+        <w:t xml:space="preserve">das diversas constantes, desde </w:t>
+      </w:r>
+      <w:proofErr w:type="spellStart"/>
+      <w:r>
+        <w:rPr>
+          <w:i/>
+        </w:rPr>
+        <w:t>flags</w:t>
+      </w:r>
+      <w:proofErr w:type="spellEnd"/>
+      <w:r>
+        <w:t xml:space="preserve"> usadas a valores guardados por defeito no caso de o utilizador não os inserir</w:t>
+      </w:r>
+      <w:r>
+        <w:t xml:space="preserve"> ou mesmo possíveis erros</w:t>
+      </w:r>
+      <w:r>
+        <w:t>.</w:t>
       </w:r>
     </w:p>
     <w:p>
       <w:r>
         <w:t>No caso da segunda camada, foi criada uma estrutura de dados para gerir a estatística, as configurações definidas e uma última para representar a informação enviada em cada trama.</w:t>
       </w:r>
-    </w:p>
-    <w:p>
-      <w:bookmarkStart w:id="2" w:name="_GoBack"/>
+      <w:r>
+        <w:t xml:space="preserve"> Mais uma vez foram guardas diversas variáveis para os diversos erros que podem ocorrer nesta camada.</w:t>
+      </w:r>
+    </w:p>
+    <w:p/>
+    <w:p/>
+    <w:p/>
+    <w:p>
+      <w:r>
+        <w:rPr>
+          <w:noProof/>
+        </w:rPr>
+        <mc:AlternateContent>
+          <mc:Choice Requires="wps">
+            <w:drawing>
+              <wp:anchor distT="0" distB="0" distL="114300" distR="114300" simplePos="0" relativeHeight="251663360" behindDoc="0" locked="0" layoutInCell="1" allowOverlap="1" wp14:anchorId="0F1E536D" wp14:editId="197343B5">
+                <wp:simplePos x="0" y="0"/>
+                <wp:positionH relativeFrom="column">
+                  <wp:posOffset>2580640</wp:posOffset>
+                </wp:positionH>
+                <wp:positionV relativeFrom="paragraph">
+                  <wp:posOffset>121920</wp:posOffset>
+                </wp:positionV>
+                <wp:extent cx="2979420" cy="635"/>
+                <wp:effectExtent l="0" t="0" r="0" b="0"/>
+                <wp:wrapSquare wrapText="bothSides"/>
+                <wp:docPr id="7" name="Caixa de texto 7"/>
+                <wp:cNvGraphicFramePr/>
+                <a:graphic xmlns:a="http://schemas.openxmlformats.org/drawingml/2006/main">
+                  <a:graphicData uri="http://schemas.microsoft.com/office/word/2010/wordprocessingShape">
+                    <wps:wsp>
+                      <wps:cNvSpPr txBox="1"/>
+                      <wps:spPr>
+                        <a:xfrm>
+                          <a:off x="0" y="0"/>
+                          <a:ext cx="2979420" cy="635"/>
+                        </a:xfrm>
+                        <a:prstGeom prst="rect">
+                          <a:avLst/>
+                        </a:prstGeom>
+                        <a:solidFill>
+                          <a:prstClr val="white"/>
+                        </a:solidFill>
+                        <a:ln>
+                          <a:noFill/>
+                        </a:ln>
+                      </wps:spPr>
+                      <wps:txbx>
+                        <w:txbxContent>
+                          <w:p>
+                            <w:pPr>
+                              <w:pStyle w:val="Legenda"/>
+                              <w:rPr>
+                                <w:noProof/>
+                              </w:rPr>
+                            </w:pPr>
+                            <w:r>
+                              <w:t xml:space="preserve">Figura </w:t>
+                            </w:r>
+                            <w:fldSimple w:instr=" SEQ Figura \* ARABIC ">
+                              <w:r>
+                                <w:rPr>
+                                  <w:noProof/>
+                                </w:rPr>
+                                <w:t>3</w:t>
+                              </w:r>
+                            </w:fldSimple>
+                            <w:r>
+                              <w:t xml:space="preserve">: Ficheiro .h usado na cama de </w:t>
+                            </w:r>
+                            <w:proofErr w:type="spellStart"/>
+                            <w:r>
+                              <w:t>linklayer</w:t>
+                            </w:r>
+                            <w:proofErr w:type="spellEnd"/>
+                          </w:p>
+                        </w:txbxContent>
+                      </wps:txbx>
+                      <wps:bodyPr rot="0" spcFirstLastPara="0" vertOverflow="overflow" horzOverflow="overflow" vert="horz" wrap="square" lIns="0" tIns="0" rIns="0" bIns="0" numCol="1" spcCol="0" rtlCol="0" fromWordArt="0" anchor="t" anchorCtr="0" forceAA="0" compatLnSpc="1">
+                        <a:prstTxWarp prst="textNoShape">
+                          <a:avLst/>
+                        </a:prstTxWarp>
+                        <a:spAutoFit/>
+                      </wps:bodyPr>
+                    </wps:wsp>
+                  </a:graphicData>
+                </a:graphic>
+              </wp:anchor>
+            </w:drawing>
+          </mc:Choice>
+          <mc:Fallback>
+            <w:pict>
+              <v:shape w14:anchorId="0F1E536D" id="Caixa de texto 7" o:spid="_x0000_s1027" type="#_x0000_t202" style="position:absolute;margin-left:203.2pt;margin-top:9.6pt;width:234.6pt;height:.05pt;z-index:251663360;visibility:visible;mso-wrap-style:square;mso-wrap-distance-left:9pt;mso-wrap-distance-top:0;mso-wrap-distance-right:9pt;mso-wrap-distance-bottom:0;mso-position-horizontal:absolute;mso-position-horizontal-relative:text;mso-position-vertical:absolute;mso-position-vertical-relative:text;v-text-anchor:top" o:gfxdata="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" stroked="f">
+                <v:textbox style="mso-fit-shape-to-text:t" inset="0,0,0,0">
+                  <w:txbxContent>
+                    <w:p>
+                      <w:pPr>
+                        <w:pStyle w:val="Legenda"/>
+                        <w:rPr>
+                          <w:noProof/>
+                        </w:rPr>
+                      </w:pPr>
+                      <w:r>
+                        <w:t xml:space="preserve">Figura </w:t>
+                      </w:r>
+                      <w:fldSimple w:instr=" SEQ Figura \* ARABIC ">
+                        <w:r>
+                          <w:rPr>
+                            <w:noProof/>
+                          </w:rPr>
+                          <w:t>3</w:t>
+                        </w:r>
+                      </w:fldSimple>
+                      <w:r>
+                        <w:t xml:space="preserve">: Ficheiro .h usado na cama de </w:t>
+                      </w:r>
+                      <w:proofErr w:type="spellStart"/>
+                      <w:r>
+                        <w:t>linklayer</w:t>
+                      </w:r>
+                      <w:proofErr w:type="spellEnd"/>
+                    </w:p>
+                  </w:txbxContent>
+                </v:textbox>
+                <w10:wrap type="square"/>
+              </v:shape>
+            </w:pict>
+          </mc:Fallback>
+        </mc:AlternateContent>
+      </w:r>
+    </w:p>
+    <w:p/>
+    <w:p>
+      <w:pPr>
+        <w:pStyle w:val="Cabealho1"/>
+        <w:rPr>
+          <w:shd w:val="clear" w:color="auto" w:fill="FFFFFF"/>
+        </w:rPr>
+      </w:pPr>
+      <w:bookmarkStart w:id="2" w:name="_Toc434015552"/>
+      <w:r>
+        <w:rPr>
+          <w:shd w:val="clear" w:color="auto" w:fill="FFFFFF"/>
+        </w:rPr>
+        <w:t>Casos de uso principais</w:t>
+      </w:r>
       <w:bookmarkEnd w:id="2"/>
     </w:p>
     <w:p>
       <w:pPr>
+        <w:rPr>
+          <w:shd w:val="clear" w:color="auto" w:fill="FFFFFF"/>
+        </w:rPr>
+      </w:pPr>
+    </w:p>
+    <w:p>
+      <w:pPr>
+        <w:rPr>
+          <w:shd w:val="clear" w:color="auto" w:fill="FFFFFF"/>
+        </w:rPr>
+      </w:pPr>
+      <w:r>
+        <w:rPr>
+          <w:shd w:val="clear" w:color="auto" w:fill="FFFFFF"/>
+        </w:rPr>
+        <w:t xml:space="preserve">No começo do programa é necessário passar-lhe, no mínimo, o número da porta série, o nome do ficheiro a enviar e o tamanho de cada pacote de dados. Para além disso, podem </w:t>
+      </w:r>
+      <w:r>
+        <w:rPr>
+          <w:shd w:val="clear" w:color="auto" w:fill="FFFFFF"/>
+        </w:rPr>
+        <w:t xml:space="preserve">ser definidos o </w:t>
+      </w:r>
+      <w:proofErr w:type="spellStart"/>
+      <w:r>
+        <w:rPr>
+          <w:shd w:val="clear" w:color="auto" w:fill="FFFFFF"/>
+        </w:rPr>
+        <w:t>baudrate</w:t>
+      </w:r>
+      <w:proofErr w:type="spellEnd"/>
+      <w:r>
+        <w:rPr>
+          <w:shd w:val="clear" w:color="auto" w:fill="FFFFFF"/>
+        </w:rPr>
+        <w:t>, o número máximo de tentativos, o tempo para ativar o alarme e a ativação do modo de simulação de erros.</w:t>
+      </w:r>
+    </w:p>
+    <w:p>
+      <w:pPr>
+        <w:rPr>
+          <w:shd w:val="clear" w:color="auto" w:fill="FFFFFF"/>
+        </w:rPr>
+      </w:pPr>
+      <w:r>
+        <w:rPr>
+          <w:shd w:val="clear" w:color="auto" w:fill="FFFFFF"/>
+        </w:rPr>
+        <w:t xml:space="preserve">É chamada a função </w:t>
+      </w:r>
+      <w:proofErr w:type="spellStart"/>
+      <w:proofErr w:type="gramStart"/>
+      <w:r>
+        <w:rPr>
+          <w:shd w:val="clear" w:color="auto" w:fill="FFFFFF"/>
+        </w:rPr>
+        <w:t>llopen</w:t>
+      </w:r>
+      <w:proofErr w:type="spellEnd"/>
+      <w:r>
+        <w:rPr>
+          <w:shd w:val="clear" w:color="auto" w:fill="FFFFFF"/>
+        </w:rPr>
+        <w:t>(</w:t>
+      </w:r>
+      <w:proofErr w:type="gramEnd"/>
+      <w:r>
+        <w:rPr>
+          <w:shd w:val="clear" w:color="auto" w:fill="FFFFFF"/>
+        </w:rPr>
+        <w:t xml:space="preserve">) para gerar o descritor da porta série utilizada. Em seguida, dependendo do modo entre emissor ou recetor e chamada a sua função respetiva para gerir o ficheiro, </w:t>
+      </w:r>
+      <w:proofErr w:type="spellStart"/>
+      <w:r>
+        <w:rPr>
+          <w:shd w:val="clear" w:color="auto" w:fill="FFFFFF"/>
+        </w:rPr>
+        <w:t>send_</w:t>
+      </w:r>
+      <w:proofErr w:type="gramStart"/>
+      <w:r>
+        <w:rPr>
+          <w:shd w:val="clear" w:color="auto" w:fill="FFFFFF"/>
+        </w:rPr>
+        <w:t>file</w:t>
+      </w:r>
+      <w:proofErr w:type="spellEnd"/>
+      <w:r>
+        <w:rPr>
+          <w:shd w:val="clear" w:color="auto" w:fill="FFFFFF"/>
+        </w:rPr>
+        <w:t>(</w:t>
+      </w:r>
+      <w:proofErr w:type="gramEnd"/>
+      <w:r>
+        <w:rPr>
+          <w:shd w:val="clear" w:color="auto" w:fill="FFFFFF"/>
+        </w:rPr>
+        <w:t xml:space="preserve">) ou </w:t>
+      </w:r>
+      <w:proofErr w:type="spellStart"/>
+      <w:r>
+        <w:rPr>
+          <w:shd w:val="clear" w:color="auto" w:fill="FFFFFF"/>
+        </w:rPr>
+        <w:t>receive_file</w:t>
+      </w:r>
+      <w:proofErr w:type="spellEnd"/>
+      <w:r>
+        <w:rPr>
+          <w:shd w:val="clear" w:color="auto" w:fill="FFFFFF"/>
+        </w:rPr>
+        <w:t xml:space="preserve">(). No caso do emissor, é enviado um pacote de controlo </w:t>
+      </w:r>
+      <w:r>
+        <w:rPr>
+          <w:shd w:val="clear" w:color="auto" w:fill="FFFFFF"/>
+        </w:rPr>
+        <w:lastRenderedPageBreak/>
+        <w:t xml:space="preserve">através da função </w:t>
+      </w:r>
+      <w:proofErr w:type="spellStart"/>
+      <w:r>
+        <w:rPr>
+          <w:shd w:val="clear" w:color="auto" w:fill="FFFFFF"/>
+        </w:rPr>
+        <w:t>send_control_</w:t>
+      </w:r>
+      <w:proofErr w:type="gramStart"/>
+      <w:r>
+        <w:rPr>
+          <w:shd w:val="clear" w:color="auto" w:fill="FFFFFF"/>
+        </w:rPr>
+        <w:t>packet</w:t>
+      </w:r>
+      <w:proofErr w:type="spellEnd"/>
+      <w:r>
+        <w:rPr>
+          <w:shd w:val="clear" w:color="auto" w:fill="FFFFFF"/>
+        </w:rPr>
+        <w:t>(</w:t>
+      </w:r>
+      <w:proofErr w:type="gramEnd"/>
+      <w:r>
+        <w:rPr>
+          <w:shd w:val="clear" w:color="auto" w:fill="FFFFFF"/>
+        </w:rPr>
+        <w:t xml:space="preserve">) </w:t>
+      </w:r>
+      <w:r>
+        <w:rPr>
+          <w:shd w:val="clear" w:color="auto" w:fill="FFFFFF"/>
+        </w:rPr>
+        <w:t xml:space="preserve">e a partir daí são criadas tramas I com o uso da função </w:t>
+      </w:r>
+      <w:proofErr w:type="spellStart"/>
+      <w:r>
+        <w:rPr>
+          <w:shd w:val="clear" w:color="auto" w:fill="FFFFFF"/>
+        </w:rPr>
+        <w:t>create_i_frame</w:t>
+      </w:r>
+      <w:proofErr w:type="spellEnd"/>
+      <w:r>
+        <w:rPr>
+          <w:shd w:val="clear" w:color="auto" w:fill="FFFFFF"/>
+        </w:rPr>
+        <w:t xml:space="preserve">() para depois serem enviadas pelo método </w:t>
+      </w:r>
+      <w:proofErr w:type="spellStart"/>
+      <w:r>
+        <w:rPr>
+          <w:shd w:val="clear" w:color="auto" w:fill="FFFFFF"/>
+        </w:rPr>
+        <w:t>llwrite</w:t>
+      </w:r>
+      <w:proofErr w:type="spellEnd"/>
+      <w:r>
+        <w:rPr>
+          <w:shd w:val="clear" w:color="auto" w:fill="FFFFFF"/>
+        </w:rPr>
+        <w:t>().</w:t>
+      </w:r>
+      <w:r>
+        <w:rPr>
+          <w:shd w:val="clear" w:color="auto" w:fill="FFFFFF"/>
+        </w:rPr>
+        <w:t xml:space="preserve"> </w:t>
+      </w:r>
+      <w:r>
+        <w:rPr>
+          <w:shd w:val="clear" w:color="auto" w:fill="FFFFFF"/>
+        </w:rPr>
+        <w:t>Cada trama</w:t>
+      </w:r>
+      <w:r>
+        <w:rPr>
+          <w:shd w:val="clear" w:color="auto" w:fill="FFFFFF"/>
+        </w:rPr>
+        <w:t xml:space="preserve"> com dados do ficheiro a enviar </w:t>
+      </w:r>
+      <w:r>
+        <w:rPr>
+          <w:shd w:val="clear" w:color="auto" w:fill="FFFFFF"/>
+        </w:rPr>
+        <w:t>tem</w:t>
+      </w:r>
+      <w:r>
+        <w:rPr>
+          <w:shd w:val="clear" w:color="auto" w:fill="FFFFFF"/>
+        </w:rPr>
+        <w:t xml:space="preserve"> o tamanho definido. Em cada </w:t>
+      </w:r>
+      <w:r>
+        <w:rPr>
+          <w:shd w:val="clear" w:color="auto" w:fill="FFFFFF"/>
+        </w:rPr>
+        <w:t>trama</w:t>
+      </w:r>
+      <w:r>
+        <w:rPr>
+          <w:shd w:val="clear" w:color="auto" w:fill="FFFFFF"/>
+        </w:rPr>
+        <w:t xml:space="preserve"> são colocadas diversas </w:t>
+      </w:r>
+      <w:proofErr w:type="spellStart"/>
+      <w:r>
+        <w:rPr>
+          <w:shd w:val="clear" w:color="auto" w:fill="FFFFFF"/>
+        </w:rPr>
+        <w:t>flags</w:t>
+      </w:r>
+      <w:proofErr w:type="spellEnd"/>
+      <w:r>
+        <w:rPr>
+          <w:shd w:val="clear" w:color="auto" w:fill="FFFFFF"/>
+        </w:rPr>
+        <w:t xml:space="preserve"> e verificações de erros para garantir a fiabilidade do protocolo.</w:t>
+      </w:r>
+    </w:p>
+    <w:p>
+      <w:pPr>
+        <w:rPr>
+          <w:shd w:val="clear" w:color="auto" w:fill="FFFFFF"/>
+        </w:rPr>
+      </w:pPr>
+      <w:r>
+        <w:rPr>
+          <w:shd w:val="clear" w:color="auto" w:fill="FFFFFF"/>
+        </w:rPr>
+        <w:t xml:space="preserve">Após o envio é enviado uma verificação se o envio foi de uma trama correta ou não com o uso da função </w:t>
+      </w:r>
+      <w:proofErr w:type="spellStart"/>
+      <w:r>
+        <w:rPr>
+          <w:shd w:val="clear" w:color="auto" w:fill="FFFFFF"/>
+        </w:rPr>
+        <w:t>receive_RR_</w:t>
+      </w:r>
+      <w:proofErr w:type="gramStart"/>
+      <w:r>
+        <w:rPr>
+          <w:shd w:val="clear" w:color="auto" w:fill="FFFFFF"/>
+        </w:rPr>
+        <w:t>frame</w:t>
+      </w:r>
+      <w:proofErr w:type="spellEnd"/>
+      <w:r>
+        <w:rPr>
+          <w:shd w:val="clear" w:color="auto" w:fill="FFFFFF"/>
+        </w:rPr>
+        <w:t>(</w:t>
+      </w:r>
+      <w:proofErr w:type="gramEnd"/>
+      <w:r>
+        <w:rPr>
+          <w:shd w:val="clear" w:color="auto" w:fill="FFFFFF"/>
+        </w:rPr>
+        <w:t>). Isto repete-se num ciclo até ser enviado todos os dados, no fim é enviado novamente um novo pacote de controlo a sinalizar o fim dos dados.</w:t>
+      </w:r>
+    </w:p>
+    <w:p>
+      <w:pPr>
+        <w:rPr>
+          <w:shd w:val="clear" w:color="auto" w:fill="FFFFFF"/>
+        </w:rPr>
+      </w:pPr>
+      <w:r>
+        <w:rPr>
+          <w:shd w:val="clear" w:color="auto" w:fill="FFFFFF"/>
+        </w:rPr>
+        <w:t xml:space="preserve">Para o caso do recetor o processo é semelhante, vai-se lendo os bytes recebidos na função </w:t>
+      </w:r>
+      <w:proofErr w:type="spellStart"/>
+      <w:r>
+        <w:rPr>
+          <w:shd w:val="clear" w:color="auto" w:fill="FFFFFF"/>
+        </w:rPr>
+        <w:t>receive_</w:t>
+      </w:r>
+      <w:proofErr w:type="gramStart"/>
+      <w:r>
+        <w:rPr>
+          <w:shd w:val="clear" w:color="auto" w:fill="FFFFFF"/>
+        </w:rPr>
+        <w:t>file</w:t>
+      </w:r>
+      <w:proofErr w:type="spellEnd"/>
+      <w:r>
+        <w:rPr>
+          <w:shd w:val="clear" w:color="auto" w:fill="FFFFFF"/>
+        </w:rPr>
+        <w:t>(</w:t>
+      </w:r>
+      <w:proofErr w:type="gramEnd"/>
+      <w:r>
+        <w:rPr>
+          <w:shd w:val="clear" w:color="auto" w:fill="FFFFFF"/>
+        </w:rPr>
+        <w:t xml:space="preserve">) e processados na função </w:t>
+      </w:r>
+      <w:proofErr w:type="spellStart"/>
+      <w:r>
+        <w:rPr>
+          <w:shd w:val="clear" w:color="auto" w:fill="FFFFFF"/>
+        </w:rPr>
+        <w:t>receive_frame</w:t>
+      </w:r>
+      <w:proofErr w:type="spellEnd"/>
+      <w:r>
+        <w:rPr>
+          <w:shd w:val="clear" w:color="auto" w:fill="FFFFFF"/>
+        </w:rPr>
+        <w:t xml:space="preserve">() ,quando chamada pela </w:t>
+      </w:r>
+      <w:proofErr w:type="spellStart"/>
+      <w:r>
+        <w:rPr>
+          <w:shd w:val="clear" w:color="auto" w:fill="FFFFFF"/>
+        </w:rPr>
+        <w:t>llread</w:t>
+      </w:r>
+      <w:proofErr w:type="spellEnd"/>
+      <w:r>
+        <w:rPr>
+          <w:shd w:val="clear" w:color="auto" w:fill="FFFFFF"/>
+        </w:rPr>
+        <w:t xml:space="preserve">(), e enviado a informação se a receção foi feita com sucesso </w:t>
+      </w:r>
+      <w:proofErr w:type="spellStart"/>
+      <w:r>
+        <w:rPr>
+          <w:shd w:val="clear" w:color="auto" w:fill="FFFFFF"/>
+        </w:rPr>
+        <w:t>send_rr_frame</w:t>
+      </w:r>
+      <w:proofErr w:type="spellEnd"/>
+      <w:r>
+        <w:rPr>
+          <w:shd w:val="clear" w:color="auto" w:fill="FFFFFF"/>
+        </w:rPr>
+        <w:t>().</w:t>
+      </w:r>
+    </w:p>
+    <w:p>
+      <w:pPr>
+        <w:rPr>
+          <w:shd w:val="clear" w:color="auto" w:fill="FFFFFF"/>
+        </w:rPr>
+      </w:pPr>
+      <w:r>
+        <w:rPr>
+          <w:shd w:val="clear" w:color="auto" w:fill="FFFFFF"/>
+        </w:rPr>
+        <w:t xml:space="preserve">Quando todas as tramas forem enviadas e com sucesso é chamada a função </w:t>
+      </w:r>
+      <w:proofErr w:type="spellStart"/>
+      <w:proofErr w:type="gramStart"/>
+      <w:r>
+        <w:rPr>
+          <w:shd w:val="clear" w:color="auto" w:fill="FFFFFF"/>
+        </w:rPr>
+        <w:t>llclose</w:t>
+      </w:r>
+      <w:proofErr w:type="spellEnd"/>
+      <w:r>
+        <w:rPr>
+          <w:shd w:val="clear" w:color="auto" w:fill="FFFFFF"/>
+        </w:rPr>
+        <w:t>(</w:t>
+      </w:r>
+      <w:proofErr w:type="gramEnd"/>
+      <w:r>
+        <w:rPr>
+          <w:shd w:val="clear" w:color="auto" w:fill="FFFFFF"/>
+        </w:rPr>
+        <w:t>) para sinalizar o fim do envio.</w:t>
+      </w:r>
+      <w:bookmarkStart w:id="3" w:name="_GoBack"/>
+      <w:bookmarkEnd w:id="3"/>
+    </w:p>
+    <w:p>
+      <w:pPr>
         <w:pStyle w:val="Cabealho1"/>
       </w:pPr>
-      <w:bookmarkStart w:id="3" w:name="_Toc434015551"/>
-      <w:r>
-        <w:t>Estrutura do código</w:t>
-      </w:r>
-      <w:bookmarkEnd w:id="3"/>
+      <w:bookmarkStart w:id="4" w:name="_Toc434015553"/>
+      <w:r>
+        <w:t>Protocolo de ligação lógica</w:t>
+      </w:r>
+      <w:bookmarkEnd w:id="4"/>
+    </w:p>
+    <w:p>
+      <w:pPr>
+        <w:pStyle w:val="Cabealho1"/>
+      </w:pPr>
+      <w:bookmarkStart w:id="5" w:name="_Toc434015554"/>
+      <w:r>
+        <w:t>Protocolo de aplicação</w:t>
+      </w:r>
+      <w:bookmarkEnd w:id="5"/>
+    </w:p>
+    <w:p>
+      <w:pPr>
+        <w:pStyle w:val="Cabealho1"/>
+      </w:pPr>
+      <w:bookmarkStart w:id="6" w:name="_Toc434015555"/>
+      <w:r>
+        <w:t>Validação</w:t>
+      </w:r>
+      <w:bookmarkEnd w:id="6"/>
+      <w:r>
+        <w:br w:type="page"/>
+      </w:r>
+    </w:p>
+    <w:p>
+      <w:pPr>
+        <w:pStyle w:val="Cabealho1"/>
+        <w:rPr>
+          <w:shd w:val="clear" w:color="auto" w:fill="FFFFFF"/>
+        </w:rPr>
+      </w:pPr>
+      <w:bookmarkStart w:id="7" w:name="_Toc434015556"/>
+      <w:r>
+        <w:rPr>
+          <w:shd w:val="clear" w:color="auto" w:fill="FFFFFF"/>
+        </w:rPr>
+        <w:lastRenderedPageBreak/>
+        <w:t>Elementos de valorização</w:t>
+      </w:r>
+      <w:bookmarkEnd w:id="7"/>
+    </w:p>
+    <w:p/>
+    <w:p>
+      <w:r>
+        <w:t>Da lista apresentada no guião do trabalho foi possível implementar todas os elementos de valorização com sucesso.</w:t>
+      </w:r>
+    </w:p>
+    <w:p>
+      <w:pPr>
+        <w:pStyle w:val="Cabealho1"/>
+        <w:rPr>
+          <w:rFonts w:cs="Arial"/>
+          <w:color w:val="auto"/>
+          <w:szCs w:val="56"/>
+        </w:rPr>
+      </w:pPr>
+      <w:bookmarkStart w:id="8" w:name="_Toc434015557"/>
+      <w:r>
+        <w:rPr>
+          <w:rFonts w:cs="Arial"/>
+          <w:color w:val="auto"/>
+          <w:szCs w:val="56"/>
+        </w:rPr>
+        <w:t>Con</w:t>
+      </w:r>
+      <w:r>
+        <w:rPr>
+          <w:rFonts w:cs="Arial"/>
+          <w:color w:val="auto"/>
+          <w:szCs w:val="56"/>
+        </w:rPr>
+        <w:t>clusão</w:t>
+      </w:r>
+      <w:bookmarkEnd w:id="8"/>
     </w:p>
     <w:p>
       <w:pPr>
         <w:spacing w:after="0" w:line="276" w:lineRule="auto"/>
         <w:jc w:val="both"/>
         <w:rPr>
-          <w:rFonts w:ascii="Times New Roman" w:eastAsia="Times New Roman" w:hAnsi="Times New Roman" w:cs="Times New Roman"/>
+          <w:rFonts w:cs="Arial"/>
+          <w:sz w:val="28"/>
+          <w:szCs w:val="28"/>
+        </w:rPr>
+      </w:pPr>
+    </w:p>
+    <w:p>
+      <w:pPr>
+        <w:spacing w:after="0" w:line="276" w:lineRule="auto"/>
+        <w:jc w:val="both"/>
+        <w:rPr>
+          <w:rFonts w:cs="Arial"/>
           <w:sz w:val="24"/>
           <w:szCs w:val="24"/>
-          <w:lang w:eastAsia="pt-PT"/>
-        </w:rPr>
-      </w:pPr>
-    </w:p>
-    <w:p>
-      <w:pPr>
-        <w:spacing w:after="0" w:line="276" w:lineRule="auto"/>
-        <w:ind w:firstLine="708"/>
-        <w:jc w:val="both"/>
-        <w:rPr>
-          <w:rFonts w:cs="Arial"/>
-          <w:sz w:val="28"/>
-        </w:rPr>
-      </w:pPr>
-    </w:p>
-    <w:p>
-      <w:pPr>
-        <w:spacing w:after="0" w:line="276" w:lineRule="auto"/>
-        <w:ind w:firstLine="708"/>
-        <w:jc w:val="both"/>
-        <w:rPr>
-          <w:rFonts w:cs="Arial"/>
-          <w:sz w:val="28"/>
-        </w:rPr>
-      </w:pPr>
-    </w:p>
-    <w:p>
-      <w:pPr>
-        <w:spacing w:after="0" w:line="276" w:lineRule="auto"/>
-        <w:ind w:firstLine="708"/>
-        <w:jc w:val="both"/>
-        <w:rPr>
-          <w:rFonts w:cs="Arial"/>
-          <w:sz w:val="28"/>
-        </w:rPr>
-      </w:pPr>
-    </w:p>
-    <w:p>
-      <w:pPr>
-        <w:pStyle w:val="Cabealho1"/>
-        <w:rPr>
-          <w:shd w:val="clear" w:color="auto" w:fill="FFFFFF"/>
-        </w:rPr>
-      </w:pPr>
-      <w:bookmarkStart w:id="4" w:name="_Toc434015552"/>
-      <w:r>
-        <w:rPr>
-          <w:shd w:val="clear" w:color="auto" w:fill="FFFFFF"/>
-        </w:rPr>
-        <w:t>Casos de uso principais</w:t>
-      </w:r>
-      <w:bookmarkEnd w:id="4"/>
-    </w:p>
-    <w:p>
-      <w:pPr>
-        <w:pStyle w:val="Cabealho1"/>
-        <w:rPr>
-          <w:shd w:val="clear" w:color="auto" w:fill="FFFFFF"/>
-        </w:rPr>
-      </w:pPr>
-    </w:p>
-    <w:p>
-      <w:pPr>
-        <w:pStyle w:val="Cabealho1"/>
-      </w:pPr>
-      <w:bookmarkStart w:id="5" w:name="_Toc434015553"/>
-      <w:r>
-        <w:t>Protocolo de ligação lógica</w:t>
-      </w:r>
-      <w:bookmarkEnd w:id="5"/>
-    </w:p>
-    <w:p>
-      <w:pPr>
-        <w:pStyle w:val="Cabealho1"/>
-      </w:pPr>
-      <w:bookmarkStart w:id="6" w:name="_Toc434015554"/>
-      <w:r>
-        <w:t>Protocolo de aplicação</w:t>
-      </w:r>
-      <w:bookmarkEnd w:id="6"/>
-    </w:p>
-    <w:p>
-      <w:pPr>
-        <w:pStyle w:val="Cabealho1"/>
-      </w:pPr>
-      <w:bookmarkStart w:id="7" w:name="_Toc434015555"/>
-      <w:r>
-        <w:t>Validação</w:t>
-      </w:r>
-      <w:bookmarkEnd w:id="7"/>
-      <w:r>
-        <w:br w:type="page"/>
-      </w:r>
-    </w:p>
-    <w:p>
-      <w:pPr>
-        <w:pStyle w:val="Cabealho1"/>
-      </w:pPr>
-      <w:bookmarkStart w:id="8" w:name="_Toc434015556"/>
-      <w:r>
-        <w:rPr>
-          <w:shd w:val="clear" w:color="auto" w:fill="FFFFFF"/>
-        </w:rPr>
-        <w:lastRenderedPageBreak/>
-        <w:t>Elementos de valorização</w:t>
-      </w:r>
-      <w:bookmarkEnd w:id="8"/>
-    </w:p>
-    <w:p>
-      <w:pPr>
-        <w:pStyle w:val="Cabealho1"/>
-        <w:rPr>
-          <w:rFonts w:cs="Arial"/>
-          <w:color w:val="auto"/>
-          <w:szCs w:val="56"/>
-        </w:rPr>
-      </w:pPr>
-      <w:bookmarkStart w:id="9" w:name="_Toc434015557"/>
-      <w:r>
-        <w:rPr>
-          <w:rFonts w:cs="Arial"/>
-          <w:color w:val="auto"/>
-          <w:szCs w:val="56"/>
-        </w:rPr>
-        <w:t>Con</w:t>
-      </w:r>
-      <w:r>
-        <w:rPr>
-          <w:rFonts w:cs="Arial"/>
-          <w:color w:val="auto"/>
-          <w:szCs w:val="56"/>
-        </w:rPr>
-        <w:t>clusão</w:t>
-      </w:r>
-      <w:bookmarkEnd w:id="9"/>
-    </w:p>
-    <w:p>
-      <w:pPr>
-        <w:spacing w:after="0" w:line="276" w:lineRule="auto"/>
-        <w:jc w:val="both"/>
+        </w:rPr>
+      </w:pPr>
+      <w:r>
         <w:rPr>
           <w:rFonts w:cs="Arial"/>
           <w:sz w:val="28"/>
           <w:szCs w:val="28"/>
         </w:rPr>
-      </w:pPr>
-    </w:p>
-    <w:p>
-      <w:pPr>
-        <w:spacing w:after="0" w:line="276" w:lineRule="auto"/>
-        <w:jc w:val="both"/>
-        <w:rPr>
-          <w:rFonts w:cs="Arial"/>
-          <w:sz w:val="24"/>
-          <w:szCs w:val="24"/>
-        </w:rPr>
-      </w:pPr>
-      <w:r>
-        <w:rPr>
-          <w:rFonts w:cs="Arial"/>
-          <w:sz w:val="28"/>
-          <w:szCs w:val="28"/>
-        </w:rPr>
         <w:tab/>
-      </w:r>
-      <w:r>
-        <w:rPr>
-          <w:rFonts w:cs="Arial"/>
-          <w:sz w:val="24"/>
-          <w:szCs w:val="24"/>
-        </w:rPr>
-        <w:t xml:space="preserve">O presente relatório elaborado em dispor da Unidade Curricular de </w:t>
-      </w:r>
-      <w:proofErr w:type="spellStart"/>
-      <w:r>
-        <w:rPr>
-          <w:rFonts w:cs="Arial"/>
-          <w:sz w:val="24"/>
-          <w:szCs w:val="24"/>
-        </w:rPr>
-        <w:t>Concepção</w:t>
-      </w:r>
-      <w:proofErr w:type="spellEnd"/>
-      <w:r>
-        <w:rPr>
-          <w:rFonts w:cs="Arial"/>
-          <w:sz w:val="24"/>
-          <w:szCs w:val="24"/>
-        </w:rPr>
-        <w:t xml:space="preserve"> e Análise de Algoritmos da Faculdade de Engenharia da Universidade do Porto reflete o trabalho realizado pelo grupo para a formalização de um problema aplicado às exigências bem como a sua correta formulação e aplicação numa situação real, tendo em conta as suas limitações.</w:t>
-      </w:r>
-    </w:p>
-    <w:p>
-      <w:pPr>
-        <w:spacing w:after="0" w:line="276" w:lineRule="auto"/>
-        <w:jc w:val="both"/>
-        <w:rPr>
-          <w:rFonts w:cs="Arial"/>
-          <w:sz w:val="24"/>
-          <w:szCs w:val="24"/>
-        </w:rPr>
-      </w:pPr>
-      <w:r>
-        <w:rPr>
-          <w:rFonts w:cs="Arial"/>
-          <w:sz w:val="24"/>
-          <w:szCs w:val="24"/>
-        </w:rPr>
-        <w:tab/>
-        <w:t>Destacou-se como maior dificuldade a compreensão do enunciado, registando a complexidade da transformação da ideia no projeto a desenvolver.</w:t>
-      </w:r>
-    </w:p>
-    <w:p>
-      <w:pPr>
-        <w:spacing w:after="0" w:line="276" w:lineRule="auto"/>
-        <w:jc w:val="both"/>
-        <w:rPr>
-          <w:rFonts w:cs="Arial"/>
-          <w:sz w:val="24"/>
-          <w:szCs w:val="24"/>
-        </w:rPr>
-      </w:pPr>
-      <w:r>
-        <w:rPr>
-          <w:rFonts w:cs="Arial"/>
-          <w:sz w:val="24"/>
-          <w:szCs w:val="24"/>
-        </w:rPr>
-        <w:tab/>
-        <w:t>Considera-se o trabalho exequível e corretamente formulado para a continuação do projeto e respetiva próxima iteração.</w:t>
       </w:r>
     </w:p>
     <w:p>
@@ -1933,8 +2555,8 @@
       </w:pPr>
     </w:p>
     <w:sectPr>
-      <w:footerReference w:type="default" r:id="rId12"/>
-      <w:footerReference w:type="first" r:id="rId13"/>
+      <w:footerReference w:type="default" r:id="rId13"/>
+      <w:footerReference w:type="first" r:id="rId14"/>
       <w:pgSz w:w="11906" w:h="16838"/>
       <w:pgMar w:top="1418" w:right="1134" w:bottom="1418" w:left="1701" w:header="709" w:footer="709" w:gutter="0"/>
       <w:cols w:space="708"/>
@@ -2000,7 +2622,7 @@
           <w:rPr>
             <w:noProof/>
           </w:rPr>
-          <w:t>4</w:t>
+          <w:t>6</w:t>
         </w:r>
         <w:r>
           <w:fldChar w:fldCharType="end"/>

</xml_diff>

<commit_message>
Adição da conclusão e protocolo de aplicação
</commit_message>
<xml_diff>
--- a/Relatório.docx
+++ b/Relatório.docx
@@ -532,7 +532,7 @@
               <w:tab w:val="right" w:leader="dot" w:pos="9061"/>
             </w:tabs>
             <w:rPr>
-              <w:rFonts w:eastAsiaTheme="minorEastAsia"/>
+              <w:rFonts w:asciiTheme="minorHAnsi" w:eastAsiaTheme="minorEastAsia" w:hAnsiTheme="minorHAnsi"/>
               <w:noProof/>
               <w:lang w:eastAsia="pt-PT"/>
             </w:rPr>
@@ -561,14 +561,14 @@
             </w:rPr>
             <w:fldChar w:fldCharType="separate"/>
           </w:r>
-          <w:hyperlink w:anchor="_Toc434015549" w:history="1">
+          <w:hyperlink w:anchor="_Toc434163386" w:history="1">
             <w:r>
               <w:rPr>
                 <w:rStyle w:val="Hiperligao"/>
                 <w:rFonts w:cs="Arial"/>
                 <w:noProof/>
               </w:rPr>
-              <w:t>Introdução</w:t>
+              <w:t>Sumário</w:t>
             </w:r>
             <w:r>
               <w:rPr>
@@ -589,7 +589,7 @@
                 <w:noProof/>
                 <w:webHidden/>
               </w:rPr>
-              <w:instrText xml:space="preserve"> PAGEREF _Toc434015549 \h </w:instrText>
+              <w:instrText xml:space="preserve"> PAGEREF _Toc434163386 \h </w:instrText>
             </w:r>
             <w:r>
               <w:rPr>
@@ -627,19 +627,19 @@
               <w:tab w:val="right" w:leader="dot" w:pos="9061"/>
             </w:tabs>
             <w:rPr>
-              <w:rFonts w:eastAsiaTheme="minorEastAsia"/>
+              <w:rFonts w:asciiTheme="minorHAnsi" w:eastAsiaTheme="minorEastAsia" w:hAnsiTheme="minorHAnsi"/>
               <w:noProof/>
               <w:lang w:eastAsia="pt-PT"/>
             </w:rPr>
           </w:pPr>
-          <w:hyperlink w:anchor="_Toc434015550" w:history="1">
+          <w:hyperlink w:anchor="_Toc434163387" w:history="1">
             <w:r>
               <w:rPr>
                 <w:rStyle w:val="Hiperligao"/>
                 <w:rFonts w:cs="Arial"/>
                 <w:noProof/>
               </w:rPr>
-              <w:t>Arquitetura</w:t>
+              <w:t>Introdução</w:t>
             </w:r>
             <w:r>
               <w:rPr>
@@ -660,7 +660,7 @@
                 <w:noProof/>
                 <w:webHidden/>
               </w:rPr>
-              <w:instrText xml:space="preserve"> PAGEREF _Toc434015550 \h </w:instrText>
+              <w:instrText xml:space="preserve"> PAGEREF _Toc434163387 \h </w:instrText>
             </w:r>
             <w:r>
               <w:rPr>
@@ -680,7 +680,7 @@
                 <w:noProof/>
                 <w:webHidden/>
               </w:rPr>
-              <w:t>4</w:t>
+              <w:t>3</w:t>
             </w:r>
             <w:r>
               <w:rPr>
@@ -698,18 +698,19 @@
               <w:tab w:val="right" w:leader="dot" w:pos="9061"/>
             </w:tabs>
             <w:rPr>
-              <w:rFonts w:eastAsiaTheme="minorEastAsia"/>
+              <w:rFonts w:asciiTheme="minorHAnsi" w:eastAsiaTheme="minorEastAsia" w:hAnsiTheme="minorHAnsi"/>
               <w:noProof/>
               <w:lang w:eastAsia="pt-PT"/>
             </w:rPr>
           </w:pPr>
-          <w:hyperlink w:anchor="_Toc434015551" w:history="1">
+          <w:hyperlink w:anchor="_Toc434163388" w:history="1">
             <w:r>
               <w:rPr>
                 <w:rStyle w:val="Hiperligao"/>
-                <w:noProof/>
-              </w:rPr>
-              <w:t>Estrutura do código</w:t>
+                <w:rFonts w:cs="Arial"/>
+                <w:noProof/>
+              </w:rPr>
+              <w:t>Arquitetura e Estrutura do código</w:t>
             </w:r>
             <w:r>
               <w:rPr>
@@ -730,7 +731,7 @@
                 <w:noProof/>
                 <w:webHidden/>
               </w:rPr>
-              <w:instrText xml:space="preserve"> PAGEREF _Toc434015551 \h </w:instrText>
+              <w:instrText xml:space="preserve"> PAGEREF _Toc434163388 \h </w:instrText>
             </w:r>
             <w:r>
               <w:rPr>
@@ -750,7 +751,7 @@
                 <w:noProof/>
                 <w:webHidden/>
               </w:rPr>
-              <w:t>4</w:t>
+              <w:t>3</w:t>
             </w:r>
             <w:r>
               <w:rPr>
@@ -768,12 +769,12 @@
               <w:tab w:val="right" w:leader="dot" w:pos="9061"/>
             </w:tabs>
             <w:rPr>
-              <w:rFonts w:eastAsiaTheme="minorEastAsia"/>
+              <w:rFonts w:asciiTheme="minorHAnsi" w:eastAsiaTheme="minorEastAsia" w:hAnsiTheme="minorHAnsi"/>
               <w:noProof/>
               <w:lang w:eastAsia="pt-PT"/>
             </w:rPr>
           </w:pPr>
-          <w:hyperlink w:anchor="_Toc434015552" w:history="1">
+          <w:hyperlink w:anchor="_Toc434163389" w:history="1">
             <w:r>
               <w:rPr>
                 <w:rStyle w:val="Hiperligao"/>
@@ -801,7 +802,7 @@
                 <w:noProof/>
                 <w:webHidden/>
               </w:rPr>
-              <w:instrText xml:space="preserve"> PAGEREF _Toc434015552 \h </w:instrText>
+              <w:instrText xml:space="preserve"> PAGEREF _Toc434163389 \h </w:instrText>
             </w:r>
             <w:r>
               <w:rPr>
@@ -839,12 +840,12 @@
               <w:tab w:val="right" w:leader="dot" w:pos="9061"/>
             </w:tabs>
             <w:rPr>
-              <w:rFonts w:eastAsiaTheme="minorEastAsia"/>
+              <w:rFonts w:asciiTheme="minorHAnsi" w:eastAsiaTheme="minorEastAsia" w:hAnsiTheme="minorHAnsi"/>
               <w:noProof/>
               <w:lang w:eastAsia="pt-PT"/>
             </w:rPr>
           </w:pPr>
-          <w:hyperlink w:anchor="_Toc434015553" w:history="1">
+          <w:hyperlink w:anchor="_Toc434163390" w:history="1">
             <w:r>
               <w:rPr>
                 <w:rStyle w:val="Hiperligao"/>
@@ -871,7 +872,7 @@
                 <w:noProof/>
                 <w:webHidden/>
               </w:rPr>
-              <w:instrText xml:space="preserve"> PAGEREF _Toc434015553 \h </w:instrText>
+              <w:instrText xml:space="preserve"> PAGEREF _Toc434163390 \h </w:instrText>
             </w:r>
             <w:r>
               <w:rPr>
@@ -891,7 +892,7 @@
                 <w:noProof/>
                 <w:webHidden/>
               </w:rPr>
-              <w:t>4</w:t>
+              <w:t>5</w:t>
             </w:r>
             <w:r>
               <w:rPr>
@@ -909,12 +910,12 @@
               <w:tab w:val="right" w:leader="dot" w:pos="9061"/>
             </w:tabs>
             <w:rPr>
-              <w:rFonts w:eastAsiaTheme="minorEastAsia"/>
+              <w:rFonts w:asciiTheme="minorHAnsi" w:eastAsiaTheme="minorEastAsia" w:hAnsiTheme="minorHAnsi"/>
               <w:noProof/>
               <w:lang w:eastAsia="pt-PT"/>
             </w:rPr>
           </w:pPr>
-          <w:hyperlink w:anchor="_Toc434015554" w:history="1">
+          <w:hyperlink w:anchor="_Toc434163391" w:history="1">
             <w:r>
               <w:rPr>
                 <w:rStyle w:val="Hiperligao"/>
@@ -941,7 +942,7 @@
                 <w:noProof/>
                 <w:webHidden/>
               </w:rPr>
-              <w:instrText xml:space="preserve"> PAGEREF _Toc434015554 \h </w:instrText>
+              <w:instrText xml:space="preserve"> PAGEREF _Toc434163391 \h </w:instrText>
             </w:r>
             <w:r>
               <w:rPr>
@@ -961,7 +962,7 @@
                 <w:noProof/>
                 <w:webHidden/>
               </w:rPr>
-              <w:t>4</w:t>
+              <w:t>5</w:t>
             </w:r>
             <w:r>
               <w:rPr>
@@ -979,12 +980,12 @@
               <w:tab w:val="right" w:leader="dot" w:pos="9061"/>
             </w:tabs>
             <w:rPr>
-              <w:rFonts w:eastAsiaTheme="minorEastAsia"/>
+              <w:rFonts w:asciiTheme="minorHAnsi" w:eastAsiaTheme="minorEastAsia" w:hAnsiTheme="minorHAnsi"/>
               <w:noProof/>
               <w:lang w:eastAsia="pt-PT"/>
             </w:rPr>
           </w:pPr>
-          <w:hyperlink w:anchor="_Toc434015555" w:history="1">
+          <w:hyperlink w:anchor="_Toc434163392" w:history="1">
             <w:r>
               <w:rPr>
                 <w:rStyle w:val="Hiperligao"/>
@@ -1011,7 +1012,7 @@
                 <w:noProof/>
                 <w:webHidden/>
               </w:rPr>
-              <w:instrText xml:space="preserve"> PAGEREF _Toc434015555 \h </w:instrText>
+              <w:instrText xml:space="preserve"> PAGEREF _Toc434163392 \h </w:instrText>
             </w:r>
             <w:r>
               <w:rPr>
@@ -1031,7 +1032,7 @@
                 <w:noProof/>
                 <w:webHidden/>
               </w:rPr>
-              <w:t>4</w:t>
+              <w:t>5</w:t>
             </w:r>
             <w:r>
               <w:rPr>
@@ -1049,12 +1050,12 @@
               <w:tab w:val="right" w:leader="dot" w:pos="9061"/>
             </w:tabs>
             <w:rPr>
-              <w:rFonts w:eastAsiaTheme="minorEastAsia"/>
+              <w:rFonts w:asciiTheme="minorHAnsi" w:eastAsiaTheme="minorEastAsia" w:hAnsiTheme="minorHAnsi"/>
               <w:noProof/>
               <w:lang w:eastAsia="pt-PT"/>
             </w:rPr>
           </w:pPr>
-          <w:hyperlink w:anchor="_Toc434015556" w:history="1">
+          <w:hyperlink w:anchor="_Toc434163393" w:history="1">
             <w:r>
               <w:rPr>
                 <w:rStyle w:val="Hiperligao"/>
@@ -1082,7 +1083,7 @@
                 <w:noProof/>
                 <w:webHidden/>
               </w:rPr>
-              <w:instrText xml:space="preserve"> PAGEREF _Toc434015556 \h </w:instrText>
+              <w:instrText xml:space="preserve"> PAGEREF _Toc434163393 \h </w:instrText>
             </w:r>
             <w:r>
               <w:rPr>
@@ -1120,12 +1121,12 @@
               <w:tab w:val="right" w:leader="dot" w:pos="9061"/>
             </w:tabs>
             <w:rPr>
-              <w:rFonts w:eastAsiaTheme="minorEastAsia"/>
+              <w:rFonts w:asciiTheme="minorHAnsi" w:eastAsiaTheme="minorEastAsia" w:hAnsiTheme="minorHAnsi"/>
               <w:noProof/>
               <w:lang w:eastAsia="pt-PT"/>
             </w:rPr>
           </w:pPr>
-          <w:hyperlink w:anchor="_Toc434015557" w:history="1">
+          <w:hyperlink w:anchor="_Toc434163394" w:history="1">
             <w:r>
               <w:rPr>
                 <w:rStyle w:val="Hiperligao"/>
@@ -1153,78 +1154,7 @@
                 <w:noProof/>
                 <w:webHidden/>
               </w:rPr>
-              <w:instrText xml:space="preserve"> PAGEREF _Toc434015557 \h </w:instrText>
-            </w:r>
-            <w:r>
-              <w:rPr>
-                <w:noProof/>
-                <w:webHidden/>
-              </w:rPr>
-            </w:r>
-            <w:r>
-              <w:rPr>
-                <w:noProof/>
-                <w:webHidden/>
-              </w:rPr>
-              <w:fldChar w:fldCharType="separate"/>
-            </w:r>
-            <w:r>
-              <w:rPr>
-                <w:noProof/>
-                <w:webHidden/>
-              </w:rPr>
-              <w:t>5</w:t>
-            </w:r>
-            <w:r>
-              <w:rPr>
-                <w:noProof/>
-                <w:webHidden/>
-              </w:rPr>
-              <w:fldChar w:fldCharType="end"/>
-            </w:r>
-          </w:hyperlink>
-        </w:p>
-        <w:p>
-          <w:pPr>
-            <w:pStyle w:val="ndice1"/>
-            <w:tabs>
-              <w:tab w:val="right" w:leader="dot" w:pos="9061"/>
-            </w:tabs>
-            <w:rPr>
-              <w:rFonts w:eastAsiaTheme="minorEastAsia"/>
-              <w:noProof/>
-              <w:lang w:eastAsia="pt-PT"/>
-            </w:rPr>
-          </w:pPr>
-          <w:hyperlink w:anchor="_Toc434015558" w:history="1">
-            <w:r>
-              <w:rPr>
-                <w:rStyle w:val="Hiperligao"/>
-                <w:rFonts w:cs="Arial"/>
-                <w:noProof/>
-              </w:rPr>
-              <w:t>Bibliografia</w:t>
-            </w:r>
-            <w:r>
-              <w:rPr>
-                <w:noProof/>
-                <w:webHidden/>
-              </w:rPr>
-              <w:tab/>
-            </w:r>
-            <w:r>
-              <w:rPr>
-                <w:noProof/>
-                <w:webHidden/>
-              </w:rPr>
-              <w:fldChar w:fldCharType="begin"/>
-            </w:r>
-            <w:r>
-              <w:rPr>
-                <w:noProof/>
-                <w:webHidden/>
-              </w:rPr>
-              <w:instrText xml:space="preserve"> PAGEREF _Toc434015558 \h </w:instrText>
+              <w:instrText xml:space="preserve"> PAGEREF _Toc434163394 \h </w:instrText>
             </w:r>
             <w:r>
               <w:rPr>
@@ -1314,7 +1244,7 @@
           <w:szCs w:val="56"/>
         </w:rPr>
       </w:pPr>
-      <w:bookmarkStart w:id="0" w:name="_Toc434015549"/>
+      <w:bookmarkStart w:id="0" w:name="_Toc434163386"/>
       <w:r>
         <w:rPr>
           <w:rFonts w:cs="Arial"/>
@@ -1324,6 +1254,7 @@
         <w:lastRenderedPageBreak/>
         <w:t>Sumário</w:t>
       </w:r>
+      <w:bookmarkEnd w:id="0"/>
     </w:p>
     <w:p/>
     <w:p>
@@ -1356,6 +1287,7 @@
           <w:szCs w:val="56"/>
         </w:rPr>
       </w:pPr>
+      <w:bookmarkStart w:id="1" w:name="_Toc434163387"/>
       <w:r>
         <w:rPr>
           <w:rFonts w:cs="Arial"/>
@@ -1364,7 +1296,7 @@
         </w:rPr>
         <w:t>Introdução</w:t>
       </w:r>
-      <w:bookmarkEnd w:id="0"/>
+      <w:bookmarkEnd w:id="1"/>
     </w:p>
     <w:p>
       <w:pPr>
@@ -1414,7 +1346,7 @@
           <w:szCs w:val="56"/>
         </w:rPr>
       </w:pPr>
-      <w:bookmarkStart w:id="1" w:name="_Toc434015550"/>
+      <w:bookmarkStart w:id="2" w:name="_Toc434163388"/>
       <w:r>
         <w:rPr>
           <w:rFonts w:cs="Arial"/>
@@ -1423,7 +1355,6 @@
         </w:rPr>
         <w:t>Arquitetura</w:t>
       </w:r>
-      <w:bookmarkEnd w:id="1"/>
       <w:r>
         <w:rPr>
           <w:rFonts w:cs="Arial"/>
@@ -1432,6 +1363,7 @@
         </w:rPr>
         <w:t xml:space="preserve"> e Estrutura do código</w:t>
       </w:r>
+      <w:bookmarkEnd w:id="2"/>
     </w:p>
     <w:p>
       <w:pPr>
@@ -1525,7 +1457,7 @@
         </w:rPr>
         <w:lastRenderedPageBreak/>
         <w:drawing>
-          <wp:inline distT="0" distB="0" distL="0" distR="0" wp14:anchorId="2E6DE727" wp14:editId="49498927">
+          <wp:inline distT="0" distB="0" distL="0" distR="0" wp14:anchorId="747FAF2A" wp14:editId="616FCD13">
             <wp:extent cx="4324350" cy="828675"/>
             <wp:effectExtent l="0" t="0" r="0" b="9525"/>
             <wp:docPr id="1" name="Imagem 1"/>
@@ -1571,14 +1503,27 @@
       <w:r>
         <w:t xml:space="preserve">Figura </w:t>
       </w:r>
-      <w:fldSimple w:instr=" SEQ Figura \* ARABIC ">
-        <w:r>
-          <w:rPr>
-            <w:noProof/>
-          </w:rPr>
-          <w:t>1</w:t>
-        </w:r>
-      </w:fldSimple>
+      <w:r>
+        <w:fldChar w:fldCharType="begin"/>
+      </w:r>
+      <w:r>
+        <w:instrText xml:space="preserve"> SEQ Figura \* ARABIC </w:instrText>
+      </w:r>
+      <w:r>
+        <w:fldChar w:fldCharType="separate"/>
+      </w:r>
+      <w:r>
+        <w:rPr>
+          <w:noProof/>
+        </w:rPr>
+        <w:t>1</w:t>
+      </w:r>
+      <w:r>
+        <w:rPr>
+          <w:noProof/>
+        </w:rPr>
+        <w:fldChar w:fldCharType="end"/>
+      </w:r>
       <w:r>
         <w:t>: Estrutura que representa a camada da aplicação</w:t>
       </w:r>
@@ -1598,7 +1543,7 @@
         <mc:AlternateContent>
           <mc:Choice Requires="wps">
             <w:drawing>
-              <wp:anchor distT="0" distB="0" distL="114300" distR="114300" simplePos="0" relativeHeight="251661312" behindDoc="1" locked="0" layoutInCell="1" allowOverlap="1" wp14:anchorId="201BBE97" wp14:editId="636B6D49">
+              <wp:anchor distT="0" distB="0" distL="114300" distR="114300" simplePos="0" relativeHeight="251661312" behindDoc="1" locked="0" layoutInCell="1" allowOverlap="1" wp14:anchorId="191B449F" wp14:editId="46243EC2">
                 <wp:simplePos x="0" y="0"/>
                 <wp:positionH relativeFrom="margin">
                   <wp:align>left</wp:align>
@@ -1650,27 +1595,14 @@
                             <w:r>
                               <w:t xml:space="preserve">Figura </w:t>
                             </w:r>
-                            <w:r>
-                              <w:fldChar w:fldCharType="begin"/>
-                            </w:r>
-                            <w:r>
-                              <w:instrText xml:space="preserve"> SEQ Figura \* ARABIC </w:instrText>
-                            </w:r>
-                            <w:r>
-                              <w:fldChar w:fldCharType="separate"/>
-                            </w:r>
-                            <w:r>
-                              <w:rPr>
-                                <w:noProof/>
-                              </w:rPr>
-                              <w:t>2</w:t>
-                            </w:r>
-                            <w:r>
-                              <w:rPr>
-                                <w:noProof/>
-                              </w:rPr>
-                              <w:fldChar w:fldCharType="end"/>
-                            </w:r>
+                            <w:fldSimple w:instr=" SEQ Figura \* ARABIC ">
+                              <w:r>
+                                <w:rPr>
+                                  <w:noProof/>
+                                </w:rPr>
+                                <w:t>2</w:t>
+                              </w:r>
+                            </w:fldSimple>
                             <w:r>
                               <w:t>: Ficheiro .h da camada de aplicação</w:t>
                             </w:r>
@@ -1694,7 +1626,7 @@
           </mc:Choice>
           <mc:Fallback>
             <w:pict>
-              <v:shapetype w14:anchorId="201BBE97" id="_x0000_t202" coordsize="21600,21600" o:spt="202" path="m,l,21600r21600,l21600,xe">
+              <v:shapetype w14:anchorId="191B449F" id="_x0000_t202" coordsize="21600,21600" o:spt="202" path="m,l,21600r21600,l21600,xe">
                 <v:stroke joinstyle="miter"/>
                 <v:path gradientshapeok="t" o:connecttype="rect"/>
               </v:shapetype>
@@ -1711,27 +1643,14 @@
                       <w:r>
                         <w:t xml:space="preserve">Figura </w:t>
                       </w:r>
-                      <w:r>
-                        <w:fldChar w:fldCharType="begin"/>
-                      </w:r>
-                      <w:r>
-                        <w:instrText xml:space="preserve"> SEQ Figura \* ARABIC </w:instrText>
-                      </w:r>
-                      <w:r>
-                        <w:fldChar w:fldCharType="separate"/>
-                      </w:r>
-                      <w:r>
-                        <w:rPr>
-                          <w:noProof/>
-                        </w:rPr>
-                        <w:t>2</w:t>
-                      </w:r>
-                      <w:r>
-                        <w:rPr>
-                          <w:noProof/>
-                        </w:rPr>
-                        <w:fldChar w:fldCharType="end"/>
-                      </w:r>
+                      <w:fldSimple w:instr=" SEQ Figura \* ARABIC ">
+                        <w:r>
+                          <w:rPr>
+                            <w:noProof/>
+                          </w:rPr>
+                          <w:t>2</w:t>
+                        </w:r>
+                      </w:fldSimple>
                       <w:r>
                         <w:t>: Ficheiro .h da camada de aplicação</w:t>
                       </w:r>
@@ -1750,7 +1669,7 @@
           <w:lang w:eastAsia="pt-PT"/>
         </w:rPr>
         <w:drawing>
-          <wp:anchor distT="0" distB="0" distL="114300" distR="114300" simplePos="0" relativeHeight="251658240" behindDoc="0" locked="0" layoutInCell="1" allowOverlap="1" wp14:anchorId="108C4EBE" wp14:editId="71B5942E">
+          <wp:anchor distT="0" distB="0" distL="114300" distR="114300" simplePos="0" relativeHeight="251658240" behindDoc="0" locked="0" layoutInCell="1" allowOverlap="1" wp14:anchorId="77887EC0" wp14:editId="4A7389A1">
             <wp:simplePos x="0" y="0"/>
             <wp:positionH relativeFrom="margin">
               <wp:posOffset>2552065</wp:posOffset>
@@ -1811,7 +1730,7 @@
           <w:lang w:eastAsia="pt-PT"/>
         </w:rPr>
         <w:drawing>
-          <wp:anchor distT="0" distB="0" distL="114300" distR="114300" simplePos="0" relativeHeight="251659264" behindDoc="1" locked="0" layoutInCell="1" allowOverlap="1" wp14:anchorId="5E029BA6" wp14:editId="251A21B9">
+          <wp:anchor distT="0" distB="0" distL="114300" distR="114300" simplePos="0" relativeHeight="251659264" behindDoc="1" locked="0" layoutInCell="1" allowOverlap="1" wp14:anchorId="4D73C552" wp14:editId="6D65C0D7">
             <wp:simplePos x="0" y="0"/>
             <wp:positionH relativeFrom="margin">
               <wp:align>left</wp:align>
@@ -1919,7 +1838,7 @@
         <mc:AlternateContent>
           <mc:Choice Requires="wps">
             <w:drawing>
-              <wp:anchor distT="0" distB="0" distL="114300" distR="114300" simplePos="0" relativeHeight="251663360" behindDoc="0" locked="0" layoutInCell="1" allowOverlap="1" wp14:anchorId="0F1E536D" wp14:editId="197343B5">
+              <wp:anchor distT="0" distB="0" distL="114300" distR="114300" simplePos="0" relativeHeight="251663360" behindDoc="0" locked="0" layoutInCell="1" allowOverlap="1" wp14:anchorId="73A3E114" wp14:editId="70FEA889">
                 <wp:simplePos x="0" y="0"/>
                 <wp:positionH relativeFrom="column">
                   <wp:posOffset>2580640</wp:posOffset>
@@ -1963,30 +1882,14 @@
                             <w:r>
                               <w:t xml:space="preserve">Figura </w:t>
                             </w:r>
-                            <w:r>
-                              <w:fldChar w:fldCharType="begin"/>
-                            </w:r>
-                            <w:r>
-                              <w:instrText xml:space="preserve"> SEQ Fig</w:instrText>
-                            </w:r>
-                            <w:r>
-                              <w:instrText xml:space="preserve">ura \* ARABIC </w:instrText>
-                            </w:r>
-                            <w:r>
-                              <w:fldChar w:fldCharType="separate"/>
-                            </w:r>
-                            <w:r>
-                              <w:rPr>
-                                <w:noProof/>
-                              </w:rPr>
-                              <w:t>3</w:t>
-                            </w:r>
-                            <w:r>
-                              <w:rPr>
-                                <w:noProof/>
-                              </w:rPr>
-                              <w:fldChar w:fldCharType="end"/>
-                            </w:r>
+                            <w:fldSimple w:instr=" SEQ Figura \* ARABIC ">
+                              <w:r>
+                                <w:rPr>
+                                  <w:noProof/>
+                                </w:rPr>
+                                <w:t>3</w:t>
+                              </w:r>
+                            </w:fldSimple>
                             <w:r>
                               <w:t>: Ficheiro .h usado na cama de linklayer</w:t>
                             </w:r>
@@ -2007,7 +1910,7 @@
           </mc:Choice>
           <mc:Fallback>
             <w:pict>
-              <v:shape w14:anchorId="0F1E536D" id="Caixa de texto 7" o:spid="_x0000_s1027" type="#_x0000_t202" style="position:absolute;margin-left:203.2pt;margin-top:9.6pt;width:234.6pt;height:.05pt;z-index:251663360;visibility:visible;mso-wrap-style:square;mso-wrap-distance-left:9pt;mso-wrap-distance-top:0;mso-wrap-distance-right:9pt;mso-wrap-distance-bottom:0;mso-position-horizontal:absolute;mso-position-horizontal-relative:text;mso-position-vertical:absolute;mso-position-vertical-relative:text;v-text-anchor:top" o:gfxdata="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" stroked="f">
+              <v:shape w14:anchorId="73A3E114" id="Caixa de texto 7" o:spid="_x0000_s1027" type="#_x0000_t202" style="position:absolute;margin-left:203.2pt;margin-top:9.6pt;width:234.6pt;height:.05pt;z-index:251663360;visibility:visible;mso-wrap-style:square;mso-wrap-distance-left:9pt;mso-wrap-distance-top:0;mso-wrap-distance-right:9pt;mso-wrap-distance-bottom:0;mso-position-horizontal:absolute;mso-position-horizontal-relative:text;mso-position-vertical:absolute;mso-position-vertical-relative:text;v-text-anchor:top" o:gfxdata="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" stroked="f">
                 <v:textbox style="mso-fit-shape-to-text:t" inset="0,0,0,0">
                   <w:txbxContent>
                     <w:p>
@@ -2020,30 +1923,14 @@
                       <w:r>
                         <w:t xml:space="preserve">Figura </w:t>
                       </w:r>
-                      <w:r>
-                        <w:fldChar w:fldCharType="begin"/>
-                      </w:r>
-                      <w:r>
-                        <w:instrText xml:space="preserve"> SEQ Fig</w:instrText>
-                      </w:r>
-                      <w:r>
-                        <w:instrText xml:space="preserve">ura \* ARABIC </w:instrText>
-                      </w:r>
-                      <w:r>
-                        <w:fldChar w:fldCharType="separate"/>
-                      </w:r>
-                      <w:r>
-                        <w:rPr>
-                          <w:noProof/>
-                        </w:rPr>
-                        <w:t>3</w:t>
-                      </w:r>
-                      <w:r>
-                        <w:rPr>
-                          <w:noProof/>
-                        </w:rPr>
-                        <w:fldChar w:fldCharType="end"/>
-                      </w:r>
+                      <w:fldSimple w:instr=" SEQ Figura \* ARABIC ">
+                        <w:r>
+                          <w:rPr>
+                            <w:noProof/>
+                          </w:rPr>
+                          <w:t>3</w:t>
+                        </w:r>
+                      </w:fldSimple>
                       <w:r>
                         <w:t>: Ficheiro .h usado na cama de linklayer</w:t>
                       </w:r>
@@ -2065,14 +1952,14 @@
           <w:shd w:val="clear" w:color="auto" w:fill="FFFFFF"/>
         </w:rPr>
       </w:pPr>
-      <w:bookmarkStart w:id="2" w:name="_Toc434015552"/>
+      <w:bookmarkStart w:id="3" w:name="_Toc434163389"/>
       <w:r>
         <w:rPr>
           <w:shd w:val="clear" w:color="auto" w:fill="FFFFFF"/>
         </w:rPr>
         <w:t>Casos de uso principais</w:t>
       </w:r>
-      <w:bookmarkEnd w:id="2"/>
+      <w:bookmarkEnd w:id="3"/>
     </w:p>
     <w:p>
       <w:pPr>
@@ -2118,8 +2005,6 @@
         </w:rPr>
         <w:t>te, o número máximo de tentativa</w:t>
       </w:r>
-      <w:bookmarkStart w:id="3" w:name="_GoBack"/>
-      <w:bookmarkEnd w:id="3"/>
       <w:r>
         <w:rPr>
           <w:shd w:val="clear" w:color="auto" w:fill="FFFFFF"/>
@@ -2314,19 +2199,38 @@
       <w:pPr>
         <w:pStyle w:val="Cabealho1"/>
       </w:pPr>
-      <w:bookmarkStart w:id="4" w:name="_Toc434015553"/>
+      <w:bookmarkStart w:id="4" w:name="_Toc434163390"/>
       <w:r>
         <w:t>Protocolo de ligação lógica</w:t>
       </w:r>
       <w:bookmarkEnd w:id="4"/>
     </w:p>
     <w:p/>
+    <w:p/>
+    <w:p/>
+    <w:p/>
+    <w:p/>
+    <w:p/>
+    <w:p/>
+    <w:p/>
+    <w:p/>
+    <w:p/>
+    <w:p/>
+    <w:p/>
+    <w:p/>
+    <w:p/>
+    <w:p/>
+    <w:p/>
+    <w:p/>
+    <w:p/>
+    <w:p/>
     <w:p>
       <w:pPr>
         <w:pStyle w:val="Cabealho1"/>
       </w:pPr>
-      <w:bookmarkStart w:id="5" w:name="_Toc434015554"/>
-      <w:r>
+      <w:bookmarkStart w:id="5" w:name="_Toc434163391"/>
+      <w:r>
+        <w:lastRenderedPageBreak/>
         <w:t>Protocolo de aplicação</w:t>
       </w:r>
       <w:bookmarkEnd w:id="5"/>
@@ -2334,9 +2238,153 @@
     <w:p/>
     <w:p>
       <w:pPr>
+        <w:ind w:firstLine="708"/>
+      </w:pPr>
+      <w:r>
+        <w:t xml:space="preserve">A camada da aplicação foi organizada para ser o mais simples possível. Recebe-se os </w:t>
+      </w:r>
+      <w:r>
+        <w:t>parâmetros</w:t>
+      </w:r>
+      <w:r>
+        <w:t xml:space="preserve"> inseridos pelo utilizador, configura-se a estrutura da aplicação de acordo com os parâmetros, é chamada a função llopen() para “abrir”(outra palavra) a porta s</w:t>
+      </w:r>
+      <w:r>
+        <w:t>érie, chama</w:t>
+      </w:r>
+      <w:r>
+        <w:t>-se a função de receção ou envio de ficheiro. No final chama-se a função llclose() para informar que a transmissão acabou</w:t>
+      </w:r>
+      <w:r>
+        <w:t xml:space="preserve"> e imprime-se no ecrã a estatística</w:t>
+      </w:r>
+      <w:r>
+        <w:t>.</w:t>
+      </w:r>
+    </w:p>
+    <w:p>
+      <w:pPr>
+        <w:ind w:firstLine="708"/>
+      </w:pPr>
+      <w:r>
+        <w:rPr>
+          <w:noProof/>
+          <w:lang w:eastAsia="pt-PT"/>
+        </w:rPr>
+        <w:drawing>
+          <wp:anchor distT="0" distB="0" distL="114300" distR="114300" simplePos="0" relativeHeight="251664384" behindDoc="0" locked="0" layoutInCell="1" allowOverlap="1" wp14:anchorId="30189E42" wp14:editId="3B7C18F4">
+            <wp:simplePos x="0" y="0"/>
+            <wp:positionH relativeFrom="margin">
+              <wp:posOffset>24765</wp:posOffset>
+            </wp:positionH>
+            <wp:positionV relativeFrom="paragraph">
+              <wp:posOffset>81915</wp:posOffset>
+            </wp:positionV>
+            <wp:extent cx="3495675" cy="3150870"/>
+            <wp:effectExtent l="0" t="0" r="9525" b="0"/>
+            <wp:wrapSquare wrapText="bothSides"/>
+            <wp:docPr id="4" name="Imagem 4"/>
+            <wp:cNvGraphicFramePr>
+              <a:graphicFrameLocks xmlns:a="http://schemas.openxmlformats.org/drawingml/2006/main" noChangeAspect="1"/>
+            </wp:cNvGraphicFramePr>
+            <a:graphic xmlns:a="http://schemas.openxmlformats.org/drawingml/2006/main">
+              <a:graphicData uri="http://schemas.openxmlformats.org/drawingml/2006/picture">
+                <pic:pic xmlns:pic="http://schemas.openxmlformats.org/drawingml/2006/picture">
+                  <pic:nvPicPr>
+                    <pic:cNvPr id="1" name=""/>
+                    <pic:cNvPicPr/>
+                  </pic:nvPicPr>
+                  <pic:blipFill>
+                    <a:blip r:embed="rId13">
+                      <a:extLst>
+                        <a:ext uri="{28A0092B-C50C-407E-A947-70E740481C1C}">
+                          <a14:useLocalDpi xmlns:a14="http://schemas.microsoft.com/office/drawing/2010/main" val="0"/>
+                        </a:ext>
+                      </a:extLst>
+                    </a:blip>
+                    <a:stretch>
+                      <a:fillRect/>
+                    </a:stretch>
+                  </pic:blipFill>
+                  <pic:spPr>
+                    <a:xfrm>
+                      <a:off x="0" y="0"/>
+                      <a:ext cx="3495675" cy="3150870"/>
+                    </a:xfrm>
+                    <a:prstGeom prst="rect">
+                      <a:avLst/>
+                    </a:prstGeom>
+                  </pic:spPr>
+                </pic:pic>
+              </a:graphicData>
+            </a:graphic>
+            <wp14:sizeRelH relativeFrom="page">
+              <wp14:pctWidth>0</wp14:pctWidth>
+            </wp14:sizeRelH>
+            <wp14:sizeRelV relativeFrom="page">
+              <wp14:pctHeight>0</wp14:pctHeight>
+            </wp14:sizeRelV>
+          </wp:anchor>
+        </w:drawing>
+      </w:r>
+    </w:p>
+    <w:p>
+      <w:pPr>
         <w:pStyle w:val="Cabealho1"/>
-      </w:pPr>
-      <w:bookmarkStart w:id="6" w:name="_Toc434015555"/>
+        <w:rPr>
+          <w:rFonts w:eastAsiaTheme="minorHAnsi" w:cstheme="minorBidi"/>
+          <w:color w:val="auto"/>
+          <w:sz w:val="22"/>
+          <w:szCs w:val="22"/>
+        </w:rPr>
+      </w:pPr>
+      <w:bookmarkStart w:id="6" w:name="_Toc434163392"/>
+    </w:p>
+    <w:p/>
+    <w:p/>
+    <w:p/>
+    <w:p/>
+    <w:p>
+      <w:pPr>
+        <w:pStyle w:val="Cabealho1"/>
+      </w:pPr>
+    </w:p>
+    <w:p>
+      <w:pPr>
+        <w:pStyle w:val="Cabealho1"/>
+      </w:pPr>
+    </w:p>
+    <w:p>
+      <w:pPr>
+        <w:pStyle w:val="Cabealho1"/>
+      </w:pPr>
+    </w:p>
+    <w:p/>
+    <w:p>
+      <w:r>
+        <w:tab/>
+        <w:t>A função send_file() envia pacotes para a porta série, o primeiro é um pacote de controlo com a flag START</w:t>
+      </w:r>
+      <w:r>
+        <w:t>_PACKET</w:t>
+      </w:r>
+      <w:r>
+        <w:t>, e enquanto houver informação a enviar são enviados pacotes de dados. No fim envia-se novamente um pacote de controlo, mas com a flag END_PACKET.</w:t>
+      </w:r>
+    </w:p>
+    <w:p>
+      <w:r>
+        <w:tab/>
+        <w:t xml:space="preserve">A função read_file() faz o oposto, vai lendo </w:t>
+      </w:r>
+      <w:r>
+        <w:t>da porta série e verifica que tipo de pacote recebeu e processa-o. No caso de ser de controlo, avisa se começou o envio de dados ou o seu fim, caso sejam dados, são escritos num novo ficheiro dentro da pasta received com o nome do ficheiro original.</w:t>
+      </w:r>
+    </w:p>
+    <w:p>
+      <w:pPr>
+        <w:pStyle w:val="Cabealho1"/>
+      </w:pPr>
       <w:r>
         <w:t>Validação</w:t>
       </w:r>
@@ -2358,16 +2406,17 @@
       <w:r>
         <w:t>O principal de todos foi o envio do ficheiro com sucesso (Inserir imagem). Após garantir que o envio estava funcional, foi testado o envio com a remoção do cabo durante o processo e com a introdução de informação errada com o raspar de uma chave. E o último foi testar o exceder de tentativas e de timeout.</w:t>
       </w:r>
-      <w:bookmarkStart w:id="7" w:name="_Toc434015556"/>
     </w:p>
     <w:p>
       <w:pPr>
         <w:pStyle w:val="Cabealho1"/>
       </w:pPr>
-      <w:r>
-        <w:rPr>
-          <w:shd w:val="clear" w:color="auto" w:fill="FFFFFF"/>
-        </w:rPr>
+      <w:bookmarkStart w:id="7" w:name="_Toc434163393"/>
+      <w:r>
+        <w:rPr>
+          <w:shd w:val="clear" w:color="auto" w:fill="FFFFFF"/>
+        </w:rPr>
+        <w:lastRenderedPageBreak/>
         <w:t>Elementos de valorização</w:t>
       </w:r>
       <w:bookmarkEnd w:id="7"/>
@@ -2383,21 +2432,6 @@
       <w:r>
         <w:t>ntos de valorização com sucesso. Para além disso foi implementado uma opção de novo reenvio no fim de todas as tentativas.</w:t>
       </w:r>
-    </w:p>
-    <w:p>
-      <w:pPr>
-        <w:ind w:firstLine="708"/>
-      </w:pPr>
-    </w:p>
-    <w:p>
-      <w:pPr>
-        <w:ind w:firstLine="708"/>
-      </w:pPr>
-    </w:p>
-    <w:p>
-      <w:pPr>
-        <w:ind w:left="708"/>
-      </w:pPr>
     </w:p>
     <w:p>
       <w:pPr>
@@ -2408,14 +2442,13 @@
           <w:szCs w:val="56"/>
         </w:rPr>
       </w:pPr>
-      <w:bookmarkStart w:id="8" w:name="_Toc434015557"/>
+      <w:bookmarkStart w:id="8" w:name="_Toc434163394"/>
       <w:r>
         <w:rPr>
           <w:rFonts w:cs="Arial"/>
           <w:color w:val="auto"/>
           <w:szCs w:val="56"/>
         </w:rPr>
-        <w:lastRenderedPageBreak/>
         <w:t>Con</w:t>
       </w:r>
       <w:r>
@@ -2438,6 +2471,20 @@
           <w:szCs w:val="28"/>
         </w:rPr>
       </w:pPr>
+    </w:p>
+    <w:p>
+      <w:r>
+        <w:tab/>
+        <w:t>Este projeto foi desenvolvido para ser o mais simples para o utilizador possível, ele insere os dados para as configurações, a cama da aplicação envia e recebe os pacotes de dados e controlo e a camada de ligação lógica trata das principais verificações de erros e chamadas mais baixo nível para o envio e receção.</w:t>
+      </w:r>
+    </w:p>
+    <w:p>
+      <w:r>
+        <w:tab/>
+        <w:t>Com tudo isto foi possível ao grupo compreender e aprender a estruturar um protocolo de envio de ficheiros com de mecanismos para verificar os erros inerentes a transmissões.</w:t>
+      </w:r>
+      <w:bookmarkStart w:id="9" w:name="_GoBack"/>
+      <w:bookmarkEnd w:id="9"/>
     </w:p>
     <w:p>
       <w:pPr>
@@ -2468,8 +2515,8 @@
       </w:pPr>
     </w:p>
     <w:sectPr>
-      <w:footerReference w:type="default" r:id="rId13"/>
-      <w:footerReference w:type="first" r:id="rId14"/>
+      <w:footerReference w:type="default" r:id="rId14"/>
+      <w:footerReference w:type="first" r:id="rId15"/>
       <w:pgSz w:w="11906" w:h="16838"/>
       <w:pgMar w:top="1418" w:right="1134" w:bottom="1418" w:left="1701" w:header="709" w:footer="709" w:gutter="0"/>
       <w:cols w:space="708"/>
@@ -2535,7 +2582,7 @@
           <w:rPr>
             <w:noProof/>
           </w:rPr>
-          <w:t>4</w:t>
+          <w:t>7</w:t>
         </w:r>
         <w:r>
           <w:fldChar w:fldCharType="end"/>

</xml_diff>